<commit_message>
Remove the border of the tables
</commit_message>
<xml_diff>
--- a/DatabaseReport_Group4.docx
+++ b/DatabaseReport_Group4.docx
@@ -74,13 +74,8 @@
       <w:pPr>
         <w:jc w:val="center"/>
       </w:pPr>
-      <w:proofErr w:type="spellStart"/>
-      <w:r>
-        <w:t>Qiaomu</w:t>
-      </w:r>
-      <w:proofErr w:type="spellEnd"/>
-      <w:r>
-        <w:t xml:space="preserve"> ZHANG, 1730026149</w:t>
+      <w:r>
+        <w:t>Qiaomu ZHANG, 1730026149</w:t>
       </w:r>
     </w:p>
     <w:p>
@@ -2919,11 +2914,19 @@
       <w:tblPr>
         <w:tblStyle w:val="af6"/>
         <w:tblW w:w="0" w:type="auto"/>
+        <w:tblBorders>
+          <w:top w:val="none" w:sz="0" w:space="0" w:color="auto"/>
+          <w:left w:val="none" w:sz="0" w:space="0" w:color="auto"/>
+          <w:bottom w:val="none" w:sz="0" w:space="0" w:color="auto"/>
+          <w:right w:val="none" w:sz="0" w:space="0" w:color="auto"/>
+          <w:insideH w:val="none" w:sz="0" w:space="0" w:color="auto"/>
+          <w:insideV w:val="none" w:sz="0" w:space="0" w:color="auto"/>
+        </w:tblBorders>
         <w:tblLook w:val="04A0" w:firstRow="1" w:lastRow="0" w:firstColumn="1" w:lastColumn="0" w:noHBand="0" w:noVBand="1"/>
       </w:tblPr>
       <w:tblGrid>
         <w:gridCol w:w="1990"/>
-        <w:gridCol w:w="6306"/>
+        <w:gridCol w:w="6316"/>
       </w:tblGrid>
       <w:tr>
         <w:tc>
@@ -3078,21 +3081,7 @@
               <w:rPr>
                 <w:rFonts w:eastAsiaTheme="minorEastAsia"/>
               </w:rPr>
-              <w:t>: Password encrypted by pbkdf</w:t>
-            </w:r>
-            <w:proofErr w:type="gramStart"/>
-            <w:r>
-              <w:rPr>
-                <w:rFonts w:eastAsiaTheme="minorEastAsia"/>
-              </w:rPr>
-              <w:t>2:sha</w:t>
-            </w:r>
-            <w:proofErr w:type="gramEnd"/>
-            <w:r>
-              <w:rPr>
-                <w:rFonts w:eastAsiaTheme="minorEastAsia"/>
-              </w:rPr>
-              <w:t>256</w:t>
+              <w:t>: Password encrypted by pbkdf2:sha256</w:t>
             </w:r>
           </w:p>
         </w:tc>
@@ -3442,6 +3431,14 @@
       <w:tblPr>
         <w:tblStyle w:val="af6"/>
         <w:tblW w:w="0" w:type="auto"/>
+        <w:tblBorders>
+          <w:top w:val="none" w:sz="0" w:space="0" w:color="auto"/>
+          <w:left w:val="none" w:sz="0" w:space="0" w:color="auto"/>
+          <w:bottom w:val="none" w:sz="0" w:space="0" w:color="auto"/>
+          <w:right w:val="none" w:sz="0" w:space="0" w:color="auto"/>
+          <w:insideH w:val="none" w:sz="0" w:space="0" w:color="auto"/>
+          <w:insideV w:val="none" w:sz="0" w:space="0" w:color="auto"/>
+        </w:tblBorders>
         <w:tblLook w:val="04A0" w:firstRow="1" w:lastRow="0" w:firstColumn="1" w:lastColumn="0" w:noHBand="0" w:noVBand="1"/>
       </w:tblPr>
       <w:tblGrid>
@@ -3877,6 +3874,14 @@
       <w:tblPr>
         <w:tblStyle w:val="af6"/>
         <w:tblW w:w="0" w:type="auto"/>
+        <w:tblBorders>
+          <w:top w:val="none" w:sz="0" w:space="0" w:color="auto"/>
+          <w:left w:val="none" w:sz="0" w:space="0" w:color="auto"/>
+          <w:bottom w:val="none" w:sz="0" w:space="0" w:color="auto"/>
+          <w:right w:val="none" w:sz="0" w:space="0" w:color="auto"/>
+          <w:insideH w:val="none" w:sz="0" w:space="0" w:color="auto"/>
+          <w:insideV w:val="none" w:sz="0" w:space="0" w:color="auto"/>
+        </w:tblBorders>
         <w:tblLook w:val="04A0" w:firstRow="1" w:lastRow="0" w:firstColumn="1" w:lastColumn="0" w:noHBand="0" w:noVBand="1"/>
       </w:tblPr>
       <w:tblGrid>
@@ -4106,7 +4111,6 @@
         <w:rPr>
           <w:rFonts w:eastAsiaTheme="minorEastAsia"/>
         </w:rPr>
-        <w:lastRenderedPageBreak/>
         <w:t>5</w:t>
       </w:r>
       <w:r>
@@ -4175,6 +4179,14 @@
       <w:tblPr>
         <w:tblStyle w:val="af6"/>
         <w:tblW w:w="0" w:type="auto"/>
+        <w:tblBorders>
+          <w:top w:val="none" w:sz="0" w:space="0" w:color="auto"/>
+          <w:left w:val="none" w:sz="0" w:space="0" w:color="auto"/>
+          <w:bottom w:val="none" w:sz="0" w:space="0" w:color="auto"/>
+          <w:right w:val="none" w:sz="0" w:space="0" w:color="auto"/>
+          <w:insideH w:val="none" w:sz="0" w:space="0" w:color="auto"/>
+          <w:insideV w:val="none" w:sz="0" w:space="0" w:color="auto"/>
+        </w:tblBorders>
         <w:tblLook w:val="04A0" w:firstRow="1" w:lastRow="0" w:firstColumn="1" w:lastColumn="0" w:noHBand="0" w:noVBand="1"/>
       </w:tblPr>
       <w:tblGrid>
@@ -4198,6 +4210,7 @@
               <w:rPr>
                 <w:rFonts w:eastAsiaTheme="minorEastAsia"/>
               </w:rPr>
+              <w:lastRenderedPageBreak/>
               <w:t>task_id</w:t>
             </w:r>
             <w:proofErr w:type="spellEnd"/>
@@ -4532,6 +4545,14 @@
       <w:tblPr>
         <w:tblStyle w:val="af6"/>
         <w:tblW w:w="0" w:type="auto"/>
+        <w:tblBorders>
+          <w:top w:val="none" w:sz="0" w:space="0" w:color="auto"/>
+          <w:left w:val="none" w:sz="0" w:space="0" w:color="auto"/>
+          <w:bottom w:val="none" w:sz="0" w:space="0" w:color="auto"/>
+          <w:right w:val="none" w:sz="0" w:space="0" w:color="auto"/>
+          <w:insideH w:val="none" w:sz="0" w:space="0" w:color="auto"/>
+          <w:insideV w:val="none" w:sz="0" w:space="0" w:color="auto"/>
+        </w:tblBorders>
         <w:tblLook w:val="04A0" w:firstRow="1" w:lastRow="0" w:firstColumn="1" w:lastColumn="0" w:noHBand="0" w:noVBand="1"/>
       </w:tblPr>
       <w:tblGrid>
@@ -5010,6 +5031,14 @@
       <w:tblPr>
         <w:tblStyle w:val="af6"/>
         <w:tblW w:w="0" w:type="auto"/>
+        <w:tblBorders>
+          <w:top w:val="none" w:sz="0" w:space="0" w:color="auto"/>
+          <w:left w:val="none" w:sz="0" w:space="0" w:color="auto"/>
+          <w:bottom w:val="none" w:sz="0" w:space="0" w:color="auto"/>
+          <w:right w:val="none" w:sz="0" w:space="0" w:color="auto"/>
+          <w:insideH w:val="none" w:sz="0" w:space="0" w:color="auto"/>
+          <w:insideV w:val="none" w:sz="0" w:space="0" w:color="auto"/>
+        </w:tblBorders>
         <w:tblLook w:val="04A0" w:firstRow="1" w:lastRow="0" w:firstColumn="1" w:lastColumn="0" w:noHBand="0" w:noVBand="1"/>
       </w:tblPr>
       <w:tblGrid>
@@ -5335,11 +5364,19 @@
       <w:tblPr>
         <w:tblStyle w:val="af6"/>
         <w:tblW w:w="0" w:type="auto"/>
+        <w:tblBorders>
+          <w:top w:val="none" w:sz="0" w:space="0" w:color="auto"/>
+          <w:left w:val="none" w:sz="0" w:space="0" w:color="auto"/>
+          <w:bottom w:val="none" w:sz="0" w:space="0" w:color="auto"/>
+          <w:right w:val="none" w:sz="0" w:space="0" w:color="auto"/>
+          <w:insideH w:val="none" w:sz="0" w:space="0" w:color="auto"/>
+          <w:insideV w:val="none" w:sz="0" w:space="0" w:color="auto"/>
+        </w:tblBorders>
         <w:tblLook w:val="04A0" w:firstRow="1" w:lastRow="0" w:firstColumn="1" w:lastColumn="0" w:noHBand="0" w:noVBand="1"/>
       </w:tblPr>
       <w:tblGrid>
         <w:gridCol w:w="1671"/>
-        <w:gridCol w:w="6625"/>
+        <w:gridCol w:w="6635"/>
       </w:tblGrid>
       <w:tr>
         <w:tc>
@@ -5583,7 +5620,6 @@
               <w:rPr>
                 <w:rFonts w:eastAsiaTheme="minorEastAsia" w:hint="eastAsia"/>
               </w:rPr>
-              <w:lastRenderedPageBreak/>
               <w:t>c</w:t>
             </w:r>
             <w:r>
@@ -5792,6 +5828,7 @@
               <w:rPr>
                 <w:rFonts w:eastAsiaTheme="minorEastAsia" w:hint="eastAsia"/>
               </w:rPr>
+              <w:lastRenderedPageBreak/>
               <w:t>r</w:t>
             </w:r>
             <w:r>
@@ -6032,6 +6069,14 @@
       <w:tblPr>
         <w:tblStyle w:val="af6"/>
         <w:tblW w:w="0" w:type="auto"/>
+        <w:tblBorders>
+          <w:top w:val="none" w:sz="0" w:space="0" w:color="auto"/>
+          <w:left w:val="none" w:sz="0" w:space="0" w:color="auto"/>
+          <w:bottom w:val="none" w:sz="0" w:space="0" w:color="auto"/>
+          <w:right w:val="none" w:sz="0" w:space="0" w:color="auto"/>
+          <w:insideH w:val="none" w:sz="0" w:space="0" w:color="auto"/>
+          <w:insideV w:val="none" w:sz="0" w:space="0" w:color="auto"/>
+        </w:tblBorders>
         <w:tblLook w:val="04A0" w:firstRow="1" w:lastRow="0" w:firstColumn="1" w:lastColumn="0" w:noHBand="0" w:noVBand="1"/>
       </w:tblPr>
       <w:tblGrid>
@@ -6286,6 +6331,14 @@
       <w:tblPr>
         <w:tblStyle w:val="af6"/>
         <w:tblW w:w="0" w:type="auto"/>
+        <w:tblBorders>
+          <w:top w:val="none" w:sz="0" w:space="0" w:color="auto"/>
+          <w:left w:val="none" w:sz="0" w:space="0" w:color="auto"/>
+          <w:bottom w:val="none" w:sz="0" w:space="0" w:color="auto"/>
+          <w:right w:val="none" w:sz="0" w:space="0" w:color="auto"/>
+          <w:insideH w:val="none" w:sz="0" w:space="0" w:color="auto"/>
+          <w:insideV w:val="none" w:sz="0" w:space="0" w:color="auto"/>
+        </w:tblBorders>
         <w:tblLook w:val="04A0" w:firstRow="1" w:lastRow="0" w:firstColumn="1" w:lastColumn="0" w:noHBand="0" w:noVBand="1"/>
       </w:tblPr>
       <w:tblGrid>
@@ -6959,7 +7012,6 @@
         <w:rPr>
           <w:rFonts w:eastAsiaTheme="minorEastAsia"/>
         </w:rPr>
-        <w:lastRenderedPageBreak/>
         <w:t xml:space="preserve">All the attributes in the relationship tables above are </w:t>
       </w:r>
       <w:r>
@@ -7037,19 +7089,11 @@
           <w:rFonts w:eastAsiaTheme="minorEastAsia"/>
         </w:rPr>
       </w:pPr>
-      <w:proofErr w:type="spellStart"/>
-      <w:r>
-        <w:rPr>
-          <w:rFonts w:eastAsiaTheme="minorEastAsia"/>
-        </w:rPr>
-        <w:t>Qiaomu</w:t>
-      </w:r>
-      <w:proofErr w:type="spellEnd"/>
-      <w:r>
-        <w:rPr>
-          <w:rFonts w:eastAsiaTheme="minorEastAsia"/>
-        </w:rPr>
-        <w:t xml:space="preserve"> Zhang: 30%</w:t>
+      <w:r>
+        <w:rPr>
+          <w:rFonts w:eastAsiaTheme="minorEastAsia"/>
+        </w:rPr>
+        <w:t>Qiaomu Zhang: 30%</w:t>
       </w:r>
     </w:p>
     <w:p>
@@ -7072,6 +7116,8 @@
         </w:rPr>
         <w:t xml:space="preserve"> Zhao: 20%</w:t>
       </w:r>
+      <w:bookmarkStart w:id="24" w:name="_GoBack"/>
+      <w:bookmarkEnd w:id="24"/>
     </w:p>
     <w:p>
       <w:pPr>
@@ -7106,8 +7152,6 @@
           <w:rFonts w:eastAsiaTheme="minorEastAsia"/>
         </w:rPr>
       </w:pPr>
-      <w:bookmarkStart w:id="24" w:name="_GoBack"/>
-      <w:bookmarkEnd w:id="24"/>
     </w:p>
     <w:sectPr>
       <w:pgSz w:w="11906" w:h="16838"/>
@@ -7329,7 +7373,7 @@
       </w:pPr>
     </w:pPrDefault>
   </w:docDefaults>
-  <w:latentStyles w:defLockedState="0" w:defUIPriority="99" w:defSemiHidden="0" w:defUnhideWhenUsed="0" w:defQFormat="0" w:count="376">
+  <w:latentStyles w:defLockedState="0" w:defUIPriority="99" w:defSemiHidden="0" w:defUnhideWhenUsed="0" w:defQFormat="0" w:count="375">
     <w:lsdException w:name="Normal" w:uiPriority="0" w:qFormat="1"/>
     <w:lsdException w:name="heading 1" w:uiPriority="9" w:qFormat="1"/>
     <w:lsdException w:name="heading 2" w:semiHidden="1" w:uiPriority="9" w:unhideWhenUsed="1" w:qFormat="1"/>
@@ -7705,7 +7749,6 @@
     <w:lsdException w:name="Smart Hyperlink" w:semiHidden="1" w:unhideWhenUsed="1"/>
     <w:lsdException w:name="Hashtag" w:semiHidden="1" w:unhideWhenUsed="1"/>
     <w:lsdException w:name="Unresolved Mention" w:semiHidden="1" w:unhideWhenUsed="1"/>
-    <w:lsdException w:name="Smart Link" w:semiHidden="1" w:unhideWhenUsed="1"/>
   </w:latentStyles>
   <w:style w:type="paragraph" w:default="1" w:styleId="a">
     <w:name w:val="Normal"/>
@@ -8701,7 +8744,7 @@
 </file>
 
 <file path=customXml/itemProps1.xml><?xml version="1.0" encoding="utf-8"?>
-<ds:datastoreItem xmlns:ds="http://schemas.openxmlformats.org/officeDocument/2006/customXml" ds:itemID="{D326A6F7-E2E7-4B83-84E2-764F4E3DAAA6}">
+<ds:datastoreItem xmlns:ds="http://schemas.openxmlformats.org/officeDocument/2006/customXml" ds:itemID="{8C91125F-E9B7-4F24-89B4-14FA3E05EE2B}">
   <ds:schemaRefs>
     <ds:schemaRef ds:uri="http://schemas.openxmlformats.org/officeDocument/2006/bibliography"/>
   </ds:schemaRefs>

</xml_diff>

<commit_message>
update ER diagram in DB report
</commit_message>
<xml_diff>
--- a/DatabaseReport_Group4.docx
+++ b/DatabaseReport_Group4.docx
@@ -2664,7 +2664,7 @@
         </w:rPr>
         <w:lastRenderedPageBreak/>
         <w:drawing>
-          <wp:anchor distT="0" distB="0" distL="114300" distR="114300" simplePos="0" relativeHeight="251658240" behindDoc="0" locked="0" layoutInCell="1" allowOverlap="1" wp14:anchorId="24F7F5AA" wp14:editId="1099B03E">
+          <wp:anchor distT="0" distB="0" distL="114300" distR="114300" simplePos="0" relativeHeight="251658240" behindDoc="0" locked="0" layoutInCell="1" allowOverlap="1" wp14:anchorId="24F7F5AA" wp14:editId="0A59D56D">
             <wp:simplePos x="0" y="0"/>
             <wp:positionH relativeFrom="margin">
               <wp:align>center</wp:align>
@@ -2672,7 +2672,7 @@
             <wp:positionV relativeFrom="paragraph">
               <wp:posOffset>-546100</wp:posOffset>
             </wp:positionV>
-            <wp:extent cx="6205785" cy="9953348"/>
+            <wp:extent cx="6205785" cy="9952674"/>
             <wp:effectExtent l="0" t="0" r="5080" b="0"/>
             <wp:wrapNone/>
             <wp:docPr id="2" name="图片 2"/>
@@ -2706,7 +2706,6 @@
                         </a:ext>
                       </a:extLst>
                     </a:blip>
-                    <a:srcRect/>
                     <a:stretch>
                       <a:fillRect/>
                     </a:stretch>
@@ -2714,7 +2713,7 @@
                   <pic:spPr bwMode="auto">
                     <a:xfrm>
                       <a:off x="0" y="0"/>
-                      <a:ext cx="6205785" cy="9953348"/>
+                      <a:ext cx="6205785" cy="9952674"/>
                     </a:xfrm>
                     <a:prstGeom prst="rect">
                       <a:avLst/>
@@ -2760,39 +2759,41 @@
         </w:rPr>
         <w:br w:type="page"/>
       </w:r>
-    </w:p>
-    <w:p>
-      <w:pPr>
-        <w:pStyle w:val="1"/>
-      </w:pPr>
-      <w:bookmarkStart w:id="12" w:name="_Toc9439891"/>
-      <w:r>
-        <w:rPr>
-          <w:rFonts w:hint="eastAsia"/>
-        </w:rPr>
-        <w:lastRenderedPageBreak/>
-        <w:t>S</w:t>
-      </w:r>
-      <w:r>
-        <w:t>chemas</w:t>
-      </w:r>
-      <w:r>
-        <w:t xml:space="preserve"> &amp; Functional Dependencies</w:t>
-      </w:r>
+      <w:bookmarkStart w:id="12" w:name="_GoBack"/>
       <w:bookmarkEnd w:id="12"/>
     </w:p>
     <w:p>
       <w:pPr>
+        <w:pStyle w:val="1"/>
+      </w:pPr>
+      <w:bookmarkStart w:id="13" w:name="_Toc9439891"/>
+      <w:r>
+        <w:rPr>
+          <w:rFonts w:hint="eastAsia"/>
+        </w:rPr>
+        <w:lastRenderedPageBreak/>
+        <w:t>S</w:t>
+      </w:r>
+      <w:r>
+        <w:t>chemas</w:t>
+      </w:r>
+      <w:r>
+        <w:t xml:space="preserve"> &amp; Functional Dependencies</w:t>
+      </w:r>
+      <w:bookmarkEnd w:id="13"/>
+    </w:p>
+    <w:p>
+      <w:pPr>
         <w:pStyle w:val="2"/>
       </w:pPr>
-      <w:bookmarkStart w:id="13" w:name="_Toc9439892"/>
+      <w:bookmarkStart w:id="14" w:name="_Toc9439892"/>
       <w:r>
         <w:t>5</w:t>
       </w:r>
       <w:r>
         <w:t>.1 User</w:t>
       </w:r>
-      <w:bookmarkEnd w:id="13"/>
+      <w:bookmarkEnd w:id="14"/>
     </w:p>
     <w:p>
       <w:pPr>
@@ -3316,14 +3317,14 @@
           <w:rFonts w:eastAsiaTheme="minorEastAsia"/>
         </w:rPr>
       </w:pPr>
-      <w:bookmarkStart w:id="14" w:name="_Toc9439893"/>
+      <w:bookmarkStart w:id="15" w:name="_Toc9439893"/>
       <w:r>
         <w:rPr>
           <w:rFonts w:eastAsiaTheme="minorEastAsia"/>
         </w:rPr>
         <w:t>5.2 Announcement</w:t>
       </w:r>
-      <w:bookmarkEnd w:id="14"/>
+      <w:bookmarkEnd w:id="15"/>
     </w:p>
     <w:p>
       <w:pPr>
@@ -3791,7 +3792,7 @@
           <w:rFonts w:eastAsiaTheme="minorEastAsia"/>
         </w:rPr>
       </w:pPr>
-      <w:bookmarkStart w:id="15" w:name="_Toc9439894"/>
+      <w:bookmarkStart w:id="16" w:name="_Toc9439894"/>
       <w:r>
         <w:rPr>
           <w:rFonts w:eastAsiaTheme="minorEastAsia"/>
@@ -3804,7 +3805,7 @@
         </w:rPr>
         <w:t>.3 User Group</w:t>
       </w:r>
-      <w:bookmarkEnd w:id="15"/>
+      <w:bookmarkEnd w:id="16"/>
     </w:p>
     <w:p>
       <w:pPr>
@@ -4106,7 +4107,7 @@
           <w:rFonts w:eastAsiaTheme="minorEastAsia"/>
         </w:rPr>
       </w:pPr>
-      <w:bookmarkStart w:id="16" w:name="_Toc9439895"/>
+      <w:bookmarkStart w:id="17" w:name="_Toc9439895"/>
       <w:r>
         <w:rPr>
           <w:rFonts w:eastAsiaTheme="minorEastAsia"/>
@@ -4119,7 +4120,7 @@
         </w:rPr>
         <w:t>.4 Task</w:t>
       </w:r>
-      <w:bookmarkEnd w:id="16"/>
+      <w:bookmarkEnd w:id="17"/>
     </w:p>
     <w:p>
       <w:pPr>
@@ -4464,7 +4465,7 @@
           <w:rFonts w:eastAsiaTheme="minorEastAsia"/>
         </w:rPr>
       </w:pPr>
-      <w:bookmarkStart w:id="17" w:name="_Toc9439896"/>
+      <w:bookmarkStart w:id="18" w:name="_Toc9439896"/>
       <w:r>
         <w:rPr>
           <w:rFonts w:eastAsiaTheme="minorEastAsia"/>
@@ -4477,7 +4478,7 @@
         </w:rPr>
         <w:t>.5 Problem</w:t>
       </w:r>
-      <w:bookmarkEnd w:id="17"/>
+      <w:bookmarkEnd w:id="18"/>
     </w:p>
     <w:p>
       <w:pPr>
@@ -4933,7 +4934,7 @@
           <w:rFonts w:eastAsiaTheme="minorEastAsia"/>
         </w:rPr>
       </w:pPr>
-      <w:bookmarkStart w:id="18" w:name="_Toc9439897"/>
+      <w:bookmarkStart w:id="19" w:name="_Toc9439897"/>
       <w:r>
         <w:rPr>
           <w:rFonts w:eastAsiaTheme="minorEastAsia"/>
@@ -4946,7 +4947,7 @@
         </w:rPr>
         <w:t>.6 Tag</w:t>
       </w:r>
-      <w:bookmarkEnd w:id="18"/>
+      <w:bookmarkEnd w:id="19"/>
     </w:p>
     <w:p>
       <w:pPr>
@@ -5211,7 +5212,7 @@
           <w:rFonts w:eastAsiaTheme="minorEastAsia"/>
         </w:rPr>
       </w:pPr>
-      <w:bookmarkStart w:id="19" w:name="_Toc9439898"/>
+      <w:bookmarkStart w:id="20" w:name="_Toc9439898"/>
       <w:r>
         <w:rPr>
           <w:rFonts w:eastAsiaTheme="minorEastAsia"/>
@@ -5224,7 +5225,7 @@
         </w:rPr>
         <w:t>.7 Submission</w:t>
       </w:r>
-      <w:bookmarkEnd w:id="19"/>
+      <w:bookmarkEnd w:id="20"/>
     </w:p>
     <w:p>
       <w:pPr>
@@ -5977,7 +5978,7 @@
           <w:rFonts w:eastAsiaTheme="minorEastAsia"/>
         </w:rPr>
       </w:pPr>
-      <w:bookmarkStart w:id="20" w:name="_Toc9439899"/>
+      <w:bookmarkStart w:id="21" w:name="_Toc9439899"/>
       <w:r>
         <w:rPr>
           <w:rFonts w:eastAsiaTheme="minorEastAsia"/>
@@ -5990,7 +5991,7 @@
         </w:rPr>
         <w:t>.8 Test Set</w:t>
       </w:r>
-      <w:bookmarkEnd w:id="20"/>
+      <w:bookmarkEnd w:id="21"/>
     </w:p>
     <w:p>
       <w:pPr>
@@ -6249,14 +6250,14 @@
           <w:rFonts w:eastAsiaTheme="minorEastAsia"/>
         </w:rPr>
       </w:pPr>
-      <w:bookmarkStart w:id="21" w:name="_Toc9439900"/>
+      <w:bookmarkStart w:id="22" w:name="_Toc9439900"/>
       <w:r>
         <w:rPr>
           <w:rFonts w:eastAsiaTheme="minorEastAsia"/>
         </w:rPr>
         <w:t>5.9 Test</w:t>
       </w:r>
-      <w:bookmarkEnd w:id="21"/>
+      <w:bookmarkEnd w:id="22"/>
     </w:p>
     <w:p>
       <w:pPr>
@@ -6569,496 +6570,12 @@
           <w:rFonts w:eastAsiaTheme="minorEastAsia"/>
         </w:rPr>
       </w:pPr>
-      <w:bookmarkStart w:id="22" w:name="_Toc9439901"/>
+      <w:bookmarkStart w:id="23" w:name="_Toc9439901"/>
       <w:r>
         <w:rPr>
           <w:rFonts w:eastAsiaTheme="minorEastAsia"/>
         </w:rPr>
         <w:t>5.10 Relationship schemas</w:t>
-      </w:r>
-      <w:bookmarkEnd w:id="22"/>
-    </w:p>
-    <w:p>
-      <w:pPr>
-        <w:rPr>
-          <w:rFonts w:eastAsiaTheme="minorEastAsia"/>
-          <w:i/>
-          <w:iCs/>
-        </w:rPr>
-      </w:pPr>
-      <w:proofErr w:type="spellStart"/>
-      <w:r>
-        <w:rPr>
-          <w:rFonts w:eastAsiaTheme="minorEastAsia"/>
-          <w:i/>
-          <w:iCs/>
-        </w:rPr>
-        <w:t>user_in_group</w:t>
-      </w:r>
-      <w:proofErr w:type="spellEnd"/>
-      <w:r>
-        <w:rPr>
-          <w:rFonts w:eastAsiaTheme="minorEastAsia"/>
-          <w:i/>
-          <w:iCs/>
-        </w:rPr>
-        <w:t xml:space="preserve"> (</w:t>
-      </w:r>
-      <w:proofErr w:type="spellStart"/>
-      <w:r>
-        <w:rPr>
-          <w:rFonts w:eastAsiaTheme="minorEastAsia"/>
-          <w:i/>
-          <w:iCs/>
-          <w:u w:val="single"/>
-        </w:rPr>
-        <w:t>u</w:t>
-      </w:r>
-      <w:r>
-        <w:rPr>
-          <w:rFonts w:eastAsiaTheme="minorEastAsia"/>
-          <w:i/>
-          <w:iCs/>
-          <w:u w:val="single"/>
-        </w:rPr>
-        <w:t>id</w:t>
-      </w:r>
-      <w:proofErr w:type="spellEnd"/>
-      <w:r>
-        <w:rPr>
-          <w:rFonts w:eastAsiaTheme="minorEastAsia"/>
-          <w:i/>
-          <w:iCs/>
-        </w:rPr>
-        <w:t xml:space="preserve">, </w:t>
-      </w:r>
-      <w:proofErr w:type="spellStart"/>
-      <w:r>
-        <w:rPr>
-          <w:rFonts w:eastAsiaTheme="minorEastAsia"/>
-          <w:i/>
-          <w:iCs/>
-          <w:u w:val="single"/>
-        </w:rPr>
-        <w:t>gid</w:t>
-      </w:r>
-      <w:proofErr w:type="spellEnd"/>
-      <w:r>
-        <w:rPr>
-          <w:rFonts w:eastAsiaTheme="minorEastAsia"/>
-          <w:i/>
-          <w:iCs/>
-        </w:rPr>
-        <w:t>)</w:t>
-      </w:r>
-    </w:p>
-    <w:p>
-      <w:pPr>
-        <w:rPr>
-          <w:rFonts w:eastAsiaTheme="minorEastAsia"/>
-          <w:i/>
-          <w:iCs/>
-        </w:rPr>
-      </w:pPr>
-      <w:proofErr w:type="spellStart"/>
-      <w:r>
-        <w:rPr>
-          <w:rFonts w:eastAsiaTheme="minorEastAsia"/>
-          <w:i/>
-          <w:iCs/>
-        </w:rPr>
-        <w:t>task_for_usergroup</w:t>
-      </w:r>
-      <w:proofErr w:type="spellEnd"/>
-      <w:r>
-        <w:rPr>
-          <w:rFonts w:eastAsiaTheme="minorEastAsia"/>
-          <w:i/>
-          <w:iCs/>
-        </w:rPr>
-        <w:t xml:space="preserve"> (</w:t>
-      </w:r>
-      <w:proofErr w:type="spellStart"/>
-      <w:r>
-        <w:rPr>
-          <w:rFonts w:eastAsiaTheme="minorEastAsia"/>
-          <w:i/>
-          <w:iCs/>
-          <w:u w:val="single"/>
-        </w:rPr>
-        <w:t>gid</w:t>
-      </w:r>
-      <w:proofErr w:type="spellEnd"/>
-      <w:r>
-        <w:rPr>
-          <w:rFonts w:eastAsiaTheme="minorEastAsia"/>
-          <w:i/>
-          <w:iCs/>
-        </w:rPr>
-        <w:t xml:space="preserve">, </w:t>
-      </w:r>
-      <w:proofErr w:type="spellStart"/>
-      <w:r>
-        <w:rPr>
-          <w:rFonts w:eastAsiaTheme="minorEastAsia"/>
-          <w:i/>
-          <w:iCs/>
-          <w:u w:val="single"/>
-        </w:rPr>
-        <w:t>task_id</w:t>
-      </w:r>
-      <w:proofErr w:type="spellEnd"/>
-      <w:r>
-        <w:rPr>
-          <w:rFonts w:eastAsiaTheme="minorEastAsia"/>
-          <w:i/>
-          <w:iCs/>
-        </w:rPr>
-        <w:t>)</w:t>
-      </w:r>
-    </w:p>
-    <w:p>
-      <w:pPr>
-        <w:rPr>
-          <w:rFonts w:eastAsiaTheme="minorEastAsia"/>
-          <w:i/>
-          <w:iCs/>
-        </w:rPr>
-      </w:pPr>
-      <w:proofErr w:type="spellStart"/>
-      <w:r>
-        <w:rPr>
-          <w:rFonts w:eastAsiaTheme="minorEastAsia"/>
-          <w:i/>
-          <w:iCs/>
-        </w:rPr>
-        <w:t>problem_in_task</w:t>
-      </w:r>
-      <w:proofErr w:type="spellEnd"/>
-      <w:r>
-        <w:rPr>
-          <w:rFonts w:eastAsiaTheme="minorEastAsia"/>
-          <w:i/>
-          <w:iCs/>
-        </w:rPr>
-        <w:t xml:space="preserve"> (</w:t>
-      </w:r>
-      <w:proofErr w:type="spellStart"/>
-      <w:r>
-        <w:rPr>
-          <w:rFonts w:eastAsiaTheme="minorEastAsia"/>
-          <w:i/>
-          <w:iCs/>
-          <w:u w:val="single"/>
-        </w:rPr>
-        <w:t>p</w:t>
-      </w:r>
-      <w:r>
-        <w:rPr>
-          <w:rFonts w:eastAsiaTheme="minorEastAsia"/>
-          <w:i/>
-          <w:iCs/>
-          <w:u w:val="single"/>
-        </w:rPr>
-        <w:t>id</w:t>
-      </w:r>
-      <w:proofErr w:type="spellEnd"/>
-      <w:r>
-        <w:rPr>
-          <w:rFonts w:eastAsiaTheme="minorEastAsia"/>
-          <w:i/>
-          <w:iCs/>
-        </w:rPr>
-        <w:t xml:space="preserve">, </w:t>
-      </w:r>
-      <w:proofErr w:type="spellStart"/>
-      <w:r>
-        <w:rPr>
-          <w:rFonts w:eastAsiaTheme="minorEastAsia"/>
-          <w:i/>
-          <w:iCs/>
-          <w:u w:val="single"/>
-        </w:rPr>
-        <w:t>task_id</w:t>
-      </w:r>
-      <w:proofErr w:type="spellEnd"/>
-      <w:r>
-        <w:rPr>
-          <w:rFonts w:eastAsiaTheme="minorEastAsia"/>
-          <w:i/>
-          <w:iCs/>
-        </w:rPr>
-        <w:t>)</w:t>
-      </w:r>
-    </w:p>
-    <w:p>
-      <w:pPr>
-        <w:rPr>
-          <w:rFonts w:eastAsiaTheme="minorEastAsia"/>
-          <w:i/>
-          <w:iCs/>
-        </w:rPr>
-      </w:pPr>
-      <w:proofErr w:type="spellStart"/>
-      <w:r>
-        <w:rPr>
-          <w:rFonts w:eastAsiaTheme="minorEastAsia" w:hint="eastAsia"/>
-          <w:i/>
-          <w:iCs/>
-        </w:rPr>
-        <w:t>t</w:t>
-      </w:r>
-      <w:r>
-        <w:rPr>
-          <w:rFonts w:eastAsiaTheme="minorEastAsia"/>
-          <w:i/>
-          <w:iCs/>
-        </w:rPr>
-        <w:t>ag_of_problem</w:t>
-      </w:r>
-      <w:proofErr w:type="spellEnd"/>
-      <w:r>
-        <w:rPr>
-          <w:rFonts w:eastAsiaTheme="minorEastAsia"/>
-          <w:i/>
-          <w:iCs/>
-        </w:rPr>
-        <w:t xml:space="preserve"> (</w:t>
-      </w:r>
-      <w:proofErr w:type="spellStart"/>
-      <w:r>
-        <w:rPr>
-          <w:rFonts w:eastAsiaTheme="minorEastAsia"/>
-          <w:i/>
-          <w:iCs/>
-          <w:u w:val="single"/>
-        </w:rPr>
-        <w:t>pid</w:t>
-      </w:r>
-      <w:proofErr w:type="spellEnd"/>
-      <w:r>
-        <w:rPr>
-          <w:rFonts w:eastAsiaTheme="minorEastAsia"/>
-          <w:i/>
-          <w:iCs/>
-        </w:rPr>
-        <w:t xml:space="preserve">, </w:t>
-      </w:r>
-      <w:proofErr w:type="spellStart"/>
-      <w:r>
-        <w:rPr>
-          <w:rFonts w:eastAsiaTheme="minorEastAsia"/>
-          <w:i/>
-          <w:iCs/>
-          <w:u w:val="single"/>
-        </w:rPr>
-        <w:t>tag_id</w:t>
-      </w:r>
-      <w:proofErr w:type="spellEnd"/>
-      <w:r>
-        <w:rPr>
-          <w:rFonts w:eastAsiaTheme="minorEastAsia"/>
-          <w:i/>
-          <w:iCs/>
-        </w:rPr>
-        <w:t>)</w:t>
-      </w:r>
-    </w:p>
-    <w:p>
-      <w:pPr>
-        <w:rPr>
-          <w:rFonts w:eastAsiaTheme="minorEastAsia"/>
-          <w:i/>
-          <w:iCs/>
-        </w:rPr>
-      </w:pPr>
-      <w:proofErr w:type="spellStart"/>
-      <w:r>
-        <w:rPr>
-          <w:rFonts w:eastAsiaTheme="minorEastAsia"/>
-          <w:i/>
-          <w:iCs/>
-        </w:rPr>
-        <w:t>submission_in_task</w:t>
-      </w:r>
-      <w:proofErr w:type="spellEnd"/>
-      <w:r>
-        <w:rPr>
-          <w:rFonts w:eastAsiaTheme="minorEastAsia"/>
-          <w:i/>
-          <w:iCs/>
-        </w:rPr>
-        <w:t xml:space="preserve"> (</w:t>
-      </w:r>
-      <w:proofErr w:type="spellStart"/>
-      <w:r>
-        <w:rPr>
-          <w:rFonts w:eastAsiaTheme="minorEastAsia"/>
-          <w:i/>
-          <w:iCs/>
-          <w:u w:val="single"/>
-        </w:rPr>
-        <w:t>sid</w:t>
-      </w:r>
-      <w:proofErr w:type="spellEnd"/>
-      <w:r>
-        <w:rPr>
-          <w:rFonts w:eastAsiaTheme="minorEastAsia"/>
-          <w:i/>
-          <w:iCs/>
-        </w:rPr>
-        <w:t xml:space="preserve">, </w:t>
-      </w:r>
-      <w:proofErr w:type="spellStart"/>
-      <w:r>
-        <w:rPr>
-          <w:rFonts w:eastAsiaTheme="minorEastAsia"/>
-          <w:i/>
-          <w:iCs/>
-          <w:u w:val="single"/>
-        </w:rPr>
-        <w:t>task_id</w:t>
-      </w:r>
-      <w:proofErr w:type="spellEnd"/>
-      <w:r>
-        <w:rPr>
-          <w:rFonts w:eastAsiaTheme="minorEastAsia"/>
-          <w:i/>
-          <w:iCs/>
-        </w:rPr>
-        <w:t>)</w:t>
-      </w:r>
-    </w:p>
-    <w:p>
-      <w:pPr>
-        <w:rPr>
-          <w:rFonts w:eastAsiaTheme="minorEastAsia"/>
-          <w:i/>
-          <w:iCs/>
-        </w:rPr>
-      </w:pPr>
-      <w:proofErr w:type="spellStart"/>
-      <w:r>
-        <w:rPr>
-          <w:rFonts w:eastAsiaTheme="minorEastAsia" w:hint="eastAsia"/>
-          <w:i/>
-          <w:iCs/>
-        </w:rPr>
-        <w:t>t</w:t>
-      </w:r>
-      <w:r>
-        <w:rPr>
-          <w:rFonts w:eastAsiaTheme="minorEastAsia"/>
-          <w:i/>
-          <w:iCs/>
-        </w:rPr>
-        <w:t>est_in_testset</w:t>
-      </w:r>
-      <w:proofErr w:type="spellEnd"/>
-      <w:r>
-        <w:rPr>
-          <w:rFonts w:eastAsiaTheme="minorEastAsia"/>
-          <w:i/>
-          <w:iCs/>
-        </w:rPr>
-        <w:t xml:space="preserve"> (</w:t>
-      </w:r>
-      <w:proofErr w:type="spellStart"/>
-      <w:r>
-        <w:rPr>
-          <w:rFonts w:eastAsiaTheme="minorEastAsia"/>
-          <w:i/>
-          <w:iCs/>
-          <w:u w:val="single"/>
-        </w:rPr>
-        <w:t>test_id</w:t>
-      </w:r>
-      <w:proofErr w:type="spellEnd"/>
-      <w:r>
-        <w:rPr>
-          <w:rFonts w:eastAsiaTheme="minorEastAsia"/>
-          <w:i/>
-          <w:iCs/>
-        </w:rPr>
-        <w:t xml:space="preserve">, </w:t>
-      </w:r>
-      <w:proofErr w:type="spellStart"/>
-      <w:r>
-        <w:rPr>
-          <w:rFonts w:eastAsiaTheme="minorEastAsia"/>
-          <w:i/>
-          <w:iCs/>
-          <w:u w:val="single"/>
-        </w:rPr>
-        <w:t>testset_id</w:t>
-      </w:r>
-      <w:proofErr w:type="spellEnd"/>
-      <w:r>
-        <w:rPr>
-          <w:rFonts w:eastAsiaTheme="minorEastAsia"/>
-          <w:i/>
-          <w:iCs/>
-        </w:rPr>
-        <w:t>)</w:t>
-      </w:r>
-    </w:p>
-    <w:p>
-      <w:pPr>
-        <w:rPr>
-          <w:rFonts w:eastAsiaTheme="minorEastAsia"/>
-        </w:rPr>
-      </w:pPr>
-      <w:r>
-        <w:rPr>
-          <w:rFonts w:eastAsiaTheme="minorEastAsia"/>
-        </w:rPr>
-        <w:t xml:space="preserve">All the attributes in the relationship tables above are </w:t>
-      </w:r>
-      <w:r>
-        <w:rPr>
-          <w:rFonts w:eastAsiaTheme="minorEastAsia"/>
-          <w:b/>
-          <w:bCs/>
-          <w:i/>
-          <w:iCs/>
-        </w:rPr>
-        <w:t>foreign keys</w:t>
-      </w:r>
-      <w:r>
-        <w:rPr>
-          <w:rFonts w:eastAsiaTheme="minorEastAsia"/>
-        </w:rPr>
-        <w:t>.</w:t>
-      </w:r>
-    </w:p>
-    <w:p>
-      <w:pPr>
-        <w:spacing w:line="276" w:lineRule="auto"/>
-        <w:rPr>
-          <w:rFonts w:eastAsiaTheme="minorEastAsia"/>
-        </w:rPr>
-      </w:pPr>
-      <w:r>
-        <w:rPr>
-          <w:rFonts w:eastAsiaTheme="minorEastAsia"/>
-        </w:rPr>
-        <w:br w:type="page"/>
-      </w:r>
-    </w:p>
-    <w:p>
-      <w:pPr>
-        <w:pStyle w:val="1"/>
-      </w:pPr>
-      <w:bookmarkStart w:id="23" w:name="_Toc9439902"/>
-      <w:r>
-        <w:rPr>
-          <w:rFonts w:hint="eastAsia"/>
-        </w:rPr>
-        <w:lastRenderedPageBreak/>
-        <w:t>W</w:t>
-      </w:r>
-      <w:r>
-        <w:t>orkload</w:t>
       </w:r>
       <w:bookmarkEnd w:id="23"/>
     </w:p>
@@ -7066,46 +6583,530 @@
       <w:pPr>
         <w:rPr>
           <w:rFonts w:eastAsiaTheme="minorEastAsia"/>
+          <w:i/>
+          <w:iCs/>
         </w:rPr>
       </w:pPr>
       <w:proofErr w:type="spellStart"/>
       <w:r>
         <w:rPr>
           <w:rFonts w:eastAsiaTheme="minorEastAsia"/>
-        </w:rPr>
-        <w:t>Yuepeng</w:t>
+          <w:i/>
+          <w:iCs/>
+        </w:rPr>
+        <w:t>user_in_group</w:t>
       </w:r>
       <w:proofErr w:type="spellEnd"/>
       <w:r>
         <w:rPr>
           <w:rFonts w:eastAsiaTheme="minorEastAsia"/>
-        </w:rPr>
-        <w:t xml:space="preserve"> Long: 30%</w:t>
+          <w:i/>
+          <w:iCs/>
+        </w:rPr>
+        <w:t xml:space="preserve"> (</w:t>
+      </w:r>
+      <w:proofErr w:type="spellStart"/>
+      <w:r>
+        <w:rPr>
+          <w:rFonts w:eastAsiaTheme="minorEastAsia"/>
+          <w:i/>
+          <w:iCs/>
+          <w:u w:val="single"/>
+        </w:rPr>
+        <w:t>u</w:t>
+      </w:r>
+      <w:r>
+        <w:rPr>
+          <w:rFonts w:eastAsiaTheme="minorEastAsia"/>
+          <w:i/>
+          <w:iCs/>
+          <w:u w:val="single"/>
+        </w:rPr>
+        <w:t>id</w:t>
+      </w:r>
+      <w:proofErr w:type="spellEnd"/>
+      <w:r>
+        <w:rPr>
+          <w:rFonts w:eastAsiaTheme="minorEastAsia"/>
+          <w:i/>
+          <w:iCs/>
+        </w:rPr>
+        <w:t xml:space="preserve">, </w:t>
+      </w:r>
+      <w:proofErr w:type="spellStart"/>
+      <w:r>
+        <w:rPr>
+          <w:rFonts w:eastAsiaTheme="minorEastAsia"/>
+          <w:i/>
+          <w:iCs/>
+          <w:u w:val="single"/>
+        </w:rPr>
+        <w:t>gid</w:t>
+      </w:r>
+      <w:proofErr w:type="spellEnd"/>
+      <w:r>
+        <w:rPr>
+          <w:rFonts w:eastAsiaTheme="minorEastAsia"/>
+          <w:i/>
+          <w:iCs/>
+        </w:rPr>
+        <w:t>)</w:t>
       </w:r>
     </w:p>
     <w:p>
       <w:pPr>
         <w:rPr>
           <w:rFonts w:eastAsiaTheme="minorEastAsia"/>
-        </w:rPr>
-      </w:pPr>
-      <w:r>
-        <w:rPr>
-          <w:rFonts w:eastAsiaTheme="minorEastAsia"/>
-        </w:rPr>
-        <w:t>Qiaomu Zhang: 30%</w:t>
+          <w:i/>
+          <w:iCs/>
+        </w:rPr>
+      </w:pPr>
+      <w:proofErr w:type="spellStart"/>
+      <w:r>
+        <w:rPr>
+          <w:rFonts w:eastAsiaTheme="minorEastAsia"/>
+          <w:i/>
+          <w:iCs/>
+        </w:rPr>
+        <w:t>task_for_usergroup</w:t>
+      </w:r>
+      <w:proofErr w:type="spellEnd"/>
+      <w:r>
+        <w:rPr>
+          <w:rFonts w:eastAsiaTheme="minorEastAsia"/>
+          <w:i/>
+          <w:iCs/>
+        </w:rPr>
+        <w:t xml:space="preserve"> (</w:t>
+      </w:r>
+      <w:proofErr w:type="spellStart"/>
+      <w:r>
+        <w:rPr>
+          <w:rFonts w:eastAsiaTheme="minorEastAsia"/>
+          <w:i/>
+          <w:iCs/>
+          <w:u w:val="single"/>
+        </w:rPr>
+        <w:t>gid</w:t>
+      </w:r>
+      <w:proofErr w:type="spellEnd"/>
+      <w:r>
+        <w:rPr>
+          <w:rFonts w:eastAsiaTheme="minorEastAsia"/>
+          <w:i/>
+          <w:iCs/>
+        </w:rPr>
+        <w:t xml:space="preserve">, </w:t>
+      </w:r>
+      <w:proofErr w:type="spellStart"/>
+      <w:r>
+        <w:rPr>
+          <w:rFonts w:eastAsiaTheme="minorEastAsia"/>
+          <w:i/>
+          <w:iCs/>
+          <w:u w:val="single"/>
+        </w:rPr>
+        <w:t>task_id</w:t>
+      </w:r>
+      <w:proofErr w:type="spellEnd"/>
+      <w:r>
+        <w:rPr>
+          <w:rFonts w:eastAsiaTheme="minorEastAsia"/>
+          <w:i/>
+          <w:iCs/>
+        </w:rPr>
+        <w:t>)</w:t>
       </w:r>
     </w:p>
     <w:p>
       <w:pPr>
         <w:rPr>
           <w:rFonts w:eastAsiaTheme="minorEastAsia"/>
+          <w:i/>
+          <w:iCs/>
         </w:rPr>
       </w:pPr>
       <w:proofErr w:type="spellStart"/>
       <w:r>
         <w:rPr>
           <w:rFonts w:eastAsiaTheme="minorEastAsia"/>
+          <w:i/>
+          <w:iCs/>
+        </w:rPr>
+        <w:t>problem_in_task</w:t>
+      </w:r>
+      <w:proofErr w:type="spellEnd"/>
+      <w:r>
+        <w:rPr>
+          <w:rFonts w:eastAsiaTheme="minorEastAsia"/>
+          <w:i/>
+          <w:iCs/>
+        </w:rPr>
+        <w:t xml:space="preserve"> (</w:t>
+      </w:r>
+      <w:proofErr w:type="spellStart"/>
+      <w:r>
+        <w:rPr>
+          <w:rFonts w:eastAsiaTheme="minorEastAsia"/>
+          <w:i/>
+          <w:iCs/>
+          <w:u w:val="single"/>
+        </w:rPr>
+        <w:t>p</w:t>
+      </w:r>
+      <w:r>
+        <w:rPr>
+          <w:rFonts w:eastAsiaTheme="minorEastAsia"/>
+          <w:i/>
+          <w:iCs/>
+          <w:u w:val="single"/>
+        </w:rPr>
+        <w:t>id</w:t>
+      </w:r>
+      <w:proofErr w:type="spellEnd"/>
+      <w:r>
+        <w:rPr>
+          <w:rFonts w:eastAsiaTheme="minorEastAsia"/>
+          <w:i/>
+          <w:iCs/>
+        </w:rPr>
+        <w:t xml:space="preserve">, </w:t>
+      </w:r>
+      <w:proofErr w:type="spellStart"/>
+      <w:r>
+        <w:rPr>
+          <w:rFonts w:eastAsiaTheme="minorEastAsia"/>
+          <w:i/>
+          <w:iCs/>
+          <w:u w:val="single"/>
+        </w:rPr>
+        <w:t>task_id</w:t>
+      </w:r>
+      <w:proofErr w:type="spellEnd"/>
+      <w:r>
+        <w:rPr>
+          <w:rFonts w:eastAsiaTheme="minorEastAsia"/>
+          <w:i/>
+          <w:iCs/>
+        </w:rPr>
+        <w:t>)</w:t>
+      </w:r>
+    </w:p>
+    <w:p>
+      <w:pPr>
+        <w:rPr>
+          <w:rFonts w:eastAsiaTheme="minorEastAsia"/>
+          <w:i/>
+          <w:iCs/>
+        </w:rPr>
+      </w:pPr>
+      <w:proofErr w:type="spellStart"/>
+      <w:r>
+        <w:rPr>
+          <w:rFonts w:eastAsiaTheme="minorEastAsia" w:hint="eastAsia"/>
+          <w:i/>
+          <w:iCs/>
+        </w:rPr>
+        <w:t>t</w:t>
+      </w:r>
+      <w:r>
+        <w:rPr>
+          <w:rFonts w:eastAsiaTheme="minorEastAsia"/>
+          <w:i/>
+          <w:iCs/>
+        </w:rPr>
+        <w:t>ag_of_problem</w:t>
+      </w:r>
+      <w:proofErr w:type="spellEnd"/>
+      <w:r>
+        <w:rPr>
+          <w:rFonts w:eastAsiaTheme="minorEastAsia"/>
+          <w:i/>
+          <w:iCs/>
+        </w:rPr>
+        <w:t xml:space="preserve"> (</w:t>
+      </w:r>
+      <w:proofErr w:type="spellStart"/>
+      <w:r>
+        <w:rPr>
+          <w:rFonts w:eastAsiaTheme="minorEastAsia"/>
+          <w:i/>
+          <w:iCs/>
+          <w:u w:val="single"/>
+        </w:rPr>
+        <w:t>pid</w:t>
+      </w:r>
+      <w:proofErr w:type="spellEnd"/>
+      <w:r>
+        <w:rPr>
+          <w:rFonts w:eastAsiaTheme="minorEastAsia"/>
+          <w:i/>
+          <w:iCs/>
+        </w:rPr>
+        <w:t xml:space="preserve">, </w:t>
+      </w:r>
+      <w:proofErr w:type="spellStart"/>
+      <w:r>
+        <w:rPr>
+          <w:rFonts w:eastAsiaTheme="minorEastAsia"/>
+          <w:i/>
+          <w:iCs/>
+          <w:u w:val="single"/>
+        </w:rPr>
+        <w:t>tag_id</w:t>
+      </w:r>
+      <w:proofErr w:type="spellEnd"/>
+      <w:r>
+        <w:rPr>
+          <w:rFonts w:eastAsiaTheme="minorEastAsia"/>
+          <w:i/>
+          <w:iCs/>
+        </w:rPr>
+        <w:t>)</w:t>
+      </w:r>
+    </w:p>
+    <w:p>
+      <w:pPr>
+        <w:rPr>
+          <w:rFonts w:eastAsiaTheme="minorEastAsia"/>
+          <w:i/>
+          <w:iCs/>
+        </w:rPr>
+      </w:pPr>
+      <w:proofErr w:type="spellStart"/>
+      <w:r>
+        <w:rPr>
+          <w:rFonts w:eastAsiaTheme="minorEastAsia"/>
+          <w:i/>
+          <w:iCs/>
+        </w:rPr>
+        <w:t>submission_in_task</w:t>
+      </w:r>
+      <w:proofErr w:type="spellEnd"/>
+      <w:r>
+        <w:rPr>
+          <w:rFonts w:eastAsiaTheme="minorEastAsia"/>
+          <w:i/>
+          <w:iCs/>
+        </w:rPr>
+        <w:t xml:space="preserve"> (</w:t>
+      </w:r>
+      <w:proofErr w:type="spellStart"/>
+      <w:r>
+        <w:rPr>
+          <w:rFonts w:eastAsiaTheme="minorEastAsia"/>
+          <w:i/>
+          <w:iCs/>
+          <w:u w:val="single"/>
+        </w:rPr>
+        <w:t>sid</w:t>
+      </w:r>
+      <w:proofErr w:type="spellEnd"/>
+      <w:r>
+        <w:rPr>
+          <w:rFonts w:eastAsiaTheme="minorEastAsia"/>
+          <w:i/>
+          <w:iCs/>
+        </w:rPr>
+        <w:t xml:space="preserve">, </w:t>
+      </w:r>
+      <w:proofErr w:type="spellStart"/>
+      <w:r>
+        <w:rPr>
+          <w:rFonts w:eastAsiaTheme="minorEastAsia"/>
+          <w:i/>
+          <w:iCs/>
+          <w:u w:val="single"/>
+        </w:rPr>
+        <w:t>task_id</w:t>
+      </w:r>
+      <w:proofErr w:type="spellEnd"/>
+      <w:r>
+        <w:rPr>
+          <w:rFonts w:eastAsiaTheme="minorEastAsia"/>
+          <w:i/>
+          <w:iCs/>
+        </w:rPr>
+        <w:t>)</w:t>
+      </w:r>
+    </w:p>
+    <w:p>
+      <w:pPr>
+        <w:rPr>
+          <w:rFonts w:eastAsiaTheme="minorEastAsia"/>
+          <w:i/>
+          <w:iCs/>
+        </w:rPr>
+      </w:pPr>
+      <w:proofErr w:type="spellStart"/>
+      <w:r>
+        <w:rPr>
+          <w:rFonts w:eastAsiaTheme="minorEastAsia" w:hint="eastAsia"/>
+          <w:i/>
+          <w:iCs/>
+        </w:rPr>
+        <w:t>t</w:t>
+      </w:r>
+      <w:r>
+        <w:rPr>
+          <w:rFonts w:eastAsiaTheme="minorEastAsia"/>
+          <w:i/>
+          <w:iCs/>
+        </w:rPr>
+        <w:t>est_in_testset</w:t>
+      </w:r>
+      <w:proofErr w:type="spellEnd"/>
+      <w:r>
+        <w:rPr>
+          <w:rFonts w:eastAsiaTheme="minorEastAsia"/>
+          <w:i/>
+          <w:iCs/>
+        </w:rPr>
+        <w:t xml:space="preserve"> (</w:t>
+      </w:r>
+      <w:proofErr w:type="spellStart"/>
+      <w:r>
+        <w:rPr>
+          <w:rFonts w:eastAsiaTheme="minorEastAsia"/>
+          <w:i/>
+          <w:iCs/>
+          <w:u w:val="single"/>
+        </w:rPr>
+        <w:t>test_id</w:t>
+      </w:r>
+      <w:proofErr w:type="spellEnd"/>
+      <w:r>
+        <w:rPr>
+          <w:rFonts w:eastAsiaTheme="minorEastAsia"/>
+          <w:i/>
+          <w:iCs/>
+        </w:rPr>
+        <w:t xml:space="preserve">, </w:t>
+      </w:r>
+      <w:proofErr w:type="spellStart"/>
+      <w:r>
+        <w:rPr>
+          <w:rFonts w:eastAsiaTheme="minorEastAsia"/>
+          <w:i/>
+          <w:iCs/>
+          <w:u w:val="single"/>
+        </w:rPr>
+        <w:t>testset_id</w:t>
+      </w:r>
+      <w:proofErr w:type="spellEnd"/>
+      <w:r>
+        <w:rPr>
+          <w:rFonts w:eastAsiaTheme="minorEastAsia"/>
+          <w:i/>
+          <w:iCs/>
+        </w:rPr>
+        <w:t>)</w:t>
+      </w:r>
+    </w:p>
+    <w:p>
+      <w:pPr>
+        <w:rPr>
+          <w:rFonts w:eastAsiaTheme="minorEastAsia"/>
+        </w:rPr>
+      </w:pPr>
+      <w:r>
+        <w:rPr>
+          <w:rFonts w:eastAsiaTheme="minorEastAsia"/>
+        </w:rPr>
+        <w:t xml:space="preserve">All the attributes in the relationship tables above are </w:t>
+      </w:r>
+      <w:r>
+        <w:rPr>
+          <w:rFonts w:eastAsiaTheme="minorEastAsia"/>
+          <w:b/>
+          <w:bCs/>
+          <w:i/>
+          <w:iCs/>
+        </w:rPr>
+        <w:t>foreign keys</w:t>
+      </w:r>
+      <w:r>
+        <w:rPr>
+          <w:rFonts w:eastAsiaTheme="minorEastAsia"/>
+        </w:rPr>
+        <w:t>.</w:t>
+      </w:r>
+    </w:p>
+    <w:p>
+      <w:pPr>
+        <w:spacing w:line="276" w:lineRule="auto"/>
+        <w:rPr>
+          <w:rFonts w:eastAsiaTheme="minorEastAsia"/>
+        </w:rPr>
+      </w:pPr>
+      <w:r>
+        <w:rPr>
+          <w:rFonts w:eastAsiaTheme="minorEastAsia"/>
+        </w:rPr>
+        <w:br w:type="page"/>
+      </w:r>
+    </w:p>
+    <w:p>
+      <w:pPr>
+        <w:pStyle w:val="1"/>
+      </w:pPr>
+      <w:bookmarkStart w:id="24" w:name="_Toc9439902"/>
+      <w:r>
+        <w:rPr>
+          <w:rFonts w:hint="eastAsia"/>
+        </w:rPr>
+        <w:lastRenderedPageBreak/>
+        <w:t>W</w:t>
+      </w:r>
+      <w:r>
+        <w:t>orkload</w:t>
+      </w:r>
+      <w:bookmarkEnd w:id="24"/>
+    </w:p>
+    <w:p>
+      <w:pPr>
+        <w:rPr>
+          <w:rFonts w:eastAsiaTheme="minorEastAsia"/>
+        </w:rPr>
+      </w:pPr>
+      <w:proofErr w:type="spellStart"/>
+      <w:r>
+        <w:rPr>
+          <w:rFonts w:eastAsiaTheme="minorEastAsia"/>
+        </w:rPr>
+        <w:t>Yuepeng</w:t>
+      </w:r>
+      <w:proofErr w:type="spellEnd"/>
+      <w:r>
+        <w:rPr>
+          <w:rFonts w:eastAsiaTheme="minorEastAsia"/>
+        </w:rPr>
+        <w:t xml:space="preserve"> Long: 30%</w:t>
+      </w:r>
+    </w:p>
+    <w:p>
+      <w:pPr>
+        <w:rPr>
+          <w:rFonts w:eastAsiaTheme="minorEastAsia"/>
+        </w:rPr>
+      </w:pPr>
+      <w:r>
+        <w:rPr>
+          <w:rFonts w:eastAsiaTheme="minorEastAsia"/>
+        </w:rPr>
+        <w:t>Qiaomu Zhang: 30%</w:t>
+      </w:r>
+    </w:p>
+    <w:p>
+      <w:pPr>
+        <w:rPr>
+          <w:rFonts w:eastAsiaTheme="minorEastAsia"/>
+        </w:rPr>
+      </w:pPr>
+      <w:proofErr w:type="spellStart"/>
+      <w:r>
+        <w:rPr>
+          <w:rFonts w:eastAsiaTheme="minorEastAsia"/>
         </w:rPr>
         <w:t>Wenbo</w:t>
       </w:r>
@@ -7116,8 +7117,6 @@
         </w:rPr>
         <w:t xml:space="preserve"> Zhao: 20%</w:t>
       </w:r>
-      <w:bookmarkStart w:id="24" w:name="_GoBack"/>
-      <w:bookmarkEnd w:id="24"/>
     </w:p>
     <w:p>
       <w:pPr>
@@ -7373,7 +7372,7 @@
       </w:pPr>
     </w:pPrDefault>
   </w:docDefaults>
-  <w:latentStyles w:defLockedState="0" w:defUIPriority="99" w:defSemiHidden="0" w:defUnhideWhenUsed="0" w:defQFormat="0" w:count="375">
+  <w:latentStyles w:defLockedState="0" w:defUIPriority="99" w:defSemiHidden="0" w:defUnhideWhenUsed="0" w:defQFormat="0" w:count="376">
     <w:lsdException w:name="Normal" w:uiPriority="0" w:qFormat="1"/>
     <w:lsdException w:name="heading 1" w:uiPriority="9" w:qFormat="1"/>
     <w:lsdException w:name="heading 2" w:semiHidden="1" w:uiPriority="9" w:unhideWhenUsed="1" w:qFormat="1"/>
@@ -7479,7 +7478,6 @@
     <w:lsdException w:name="HTML Sample" w:semiHidden="1" w:unhideWhenUsed="1"/>
     <w:lsdException w:name="HTML Typewriter" w:semiHidden="1" w:unhideWhenUsed="1"/>
     <w:lsdException w:name="HTML Variable" w:semiHidden="1" w:unhideWhenUsed="1"/>
-    <w:lsdException w:name="Normal Table" w:semiHidden="1" w:unhideWhenUsed="1"/>
     <w:lsdException w:name="annotation subject" w:semiHidden="1" w:unhideWhenUsed="1"/>
     <w:lsdException w:name="No List" w:semiHidden="1" w:unhideWhenUsed="1"/>
     <w:lsdException w:name="Outline List 1" w:semiHidden="1" w:unhideWhenUsed="1"/>
@@ -7526,10 +7524,8 @@
     <w:lsdException w:name="Table Subtle 2" w:semiHidden="1" w:unhideWhenUsed="1"/>
     <w:lsdException w:name="Table Web 1" w:semiHidden="1" w:unhideWhenUsed="1"/>
     <w:lsdException w:name="Table Web 2" w:semiHidden="1" w:unhideWhenUsed="1"/>
-    <w:lsdException w:name="Table Web 3" w:semiHidden="1" w:unhideWhenUsed="1"/>
     <w:lsdException w:name="Balloon Text" w:semiHidden="1" w:unhideWhenUsed="1"/>
     <w:lsdException w:name="Table Grid" w:uiPriority="39"/>
-    <w:lsdException w:name="Table Theme" w:semiHidden="1" w:unhideWhenUsed="1"/>
     <w:lsdException w:name="Placeholder Text" w:semiHidden="1"/>
     <w:lsdException w:name="No Spacing" w:uiPriority="1" w:qFormat="1"/>
     <w:lsdException w:name="Light Shading" w:uiPriority="60"/>
@@ -7749,6 +7745,7 @@
     <w:lsdException w:name="Smart Hyperlink" w:semiHidden="1" w:unhideWhenUsed="1"/>
     <w:lsdException w:name="Hashtag" w:semiHidden="1" w:unhideWhenUsed="1"/>
     <w:lsdException w:name="Unresolved Mention" w:semiHidden="1" w:unhideWhenUsed="1"/>
+    <w:lsdException w:name="Smart Link" w:semiHidden="1" w:unhideWhenUsed="1"/>
   </w:latentStyles>
   <w:style w:type="paragraph" w:default="1" w:styleId="a">
     <w:name w:val="Normal"/>
@@ -8744,7 +8741,7 @@
 </file>
 
 <file path=customXml/itemProps1.xml><?xml version="1.0" encoding="utf-8"?>
-<ds:datastoreItem xmlns:ds="http://schemas.openxmlformats.org/officeDocument/2006/customXml" ds:itemID="{8C91125F-E9B7-4F24-89B4-14FA3E05EE2B}">
+<ds:datastoreItem xmlns:ds="http://schemas.openxmlformats.org/officeDocument/2006/customXml" ds:itemID="{327086AF-99EC-4A53-B8A1-2D5131C56DC7}">
   <ds:schemaRefs>
     <ds:schemaRef ds:uri="http://schemas.openxmlformats.org/officeDocument/2006/bibliography"/>
   </ds:schemaRefs>

</xml_diff>